<commit_message>
Charte finie et diapo avancé
</commit_message>
<xml_diff>
--- a/Charte de responsabilité des joueurs.docx
+++ b/Charte de responsabilité des joueurs.docx
@@ -20,7 +20,7 @@
           <wp:anchor distT="0" distB="0" distL="114300" distR="114300" simplePos="0" relativeHeight="251658240" behindDoc="0" locked="0" layoutInCell="1" allowOverlap="1">
             <wp:simplePos x="0" y="0"/>
             <wp:positionH relativeFrom="margin">
-              <wp:align>center</wp:align>
+              <wp:posOffset>1933575</wp:posOffset>
             </wp:positionH>
             <wp:positionV relativeFrom="paragraph">
               <wp:posOffset>0</wp:posOffset>
@@ -132,16 +132,39 @@
       </w:pPr>
       <w:r>
         <w:tab/>
-        <w:t>Toutes les joueuses et tous les joueurs sont priés d’amener leur propre matériel. Nous déclinons toute responsabilité vis-à-vis du matériel des joueurs. Tout le réseau a été conçu pour qu’il n’y ait pas de problème, des multiprises parafoudres et une topologie adapté</w:t>
-      </w:r>
-      <w:r>
-        <w:t>e</w:t>
-      </w:r>
-      <w:r>
-        <w:t xml:space="preserve"> ont été adoptées.</w:t>
-      </w:r>
-      <w:r>
-        <w:t xml:space="preserve"> Voici le matériel à apporter :</w:t>
+        <w:t xml:space="preserve">Toutes les joueuses et tous les joueurs sont priés d’amener leur propre matériel. Nous déclinons toute responsabilité vis-à-vis du matériel des joueurs. </w:t>
+      </w:r>
+    </w:p>
+    <w:p>
+      <w:pPr>
+        <w:tabs>
+          <w:tab w:val="left" w:pos="915"/>
+        </w:tabs>
+        <w:jc w:val="both"/>
+      </w:pPr>
+      <w:r>
+        <w:tab/>
+      </w:r>
+      <w:r>
+        <w:t xml:space="preserve">Le </w:t>
+      </w:r>
+      <w:r>
+        <w:t xml:space="preserve">matériel </w:t>
+      </w:r>
+      <w:r>
+        <w:t>nécessaire</w:t>
+      </w:r>
+      <w:r>
+        <w:t> </w:t>
+      </w:r>
+      <w:r>
+        <w:t>est donné ci-dessous</w:t>
+      </w:r>
+      <w:r>
+        <w:t xml:space="preserve"> </w:t>
+      </w:r>
+      <w:r>
+        <w:t>:</w:t>
       </w:r>
     </w:p>
     <w:p>
@@ -173,7 +196,7 @@
         <w:jc w:val="both"/>
       </w:pPr>
       <w:r>
-        <w:t>Clavier</w:t>
+        <w:t>Écran</w:t>
       </w:r>
     </w:p>
     <w:p>
@@ -189,7 +212,7 @@
         <w:jc w:val="both"/>
       </w:pPr>
       <w:r>
-        <w:t>Souris</w:t>
+        <w:t>Clavier</w:t>
       </w:r>
     </w:p>
     <w:p>
@@ -205,7 +228,7 @@
         <w:jc w:val="both"/>
       </w:pPr>
       <w:r>
-        <w:t>De quoi dormir</w:t>
+        <w:t>Souris</w:t>
       </w:r>
     </w:p>
     <w:p>
@@ -221,7 +244,7 @@
         <w:jc w:val="both"/>
       </w:pPr>
       <w:r>
-        <w:t>Casque audio (optionnel mais conseillé)</w:t>
+        <w:t xml:space="preserve">Casque audio </w:t>
       </w:r>
     </w:p>
     <w:p>
@@ -237,7 +260,13 @@
         <w:jc w:val="both"/>
       </w:pPr>
       <w:r>
-        <w:t>Écran</w:t>
+        <w:t>Pièce d’identité et ticket</w:t>
+      </w:r>
+      <w:r>
+        <w:t xml:space="preserve"> d’entrée</w:t>
+      </w:r>
+      <w:r>
+        <w:t xml:space="preserve"> pour vous authentifier</w:t>
       </w:r>
     </w:p>
     <w:p>
@@ -253,15 +282,107 @@
         <w:jc w:val="both"/>
       </w:pPr>
       <w:r>
-        <w:t>Pièce d’identité et ticket</w:t>
-      </w:r>
-      <w:r>
-        <w:t xml:space="preserve"> d’entrée</w:t>
+        <w:t>Câble RJ-45</w:t>
+      </w:r>
+      <w:r>
+        <w:t xml:space="preserve"> (1</w:t>
+      </w:r>
+      <w:r>
+        <w:t>5</w:t>
+      </w:r>
+      <w:r>
+        <w:t>m minimum)</w:t>
       </w:r>
       <w:bookmarkStart w:id="0" w:name="_GoBack"/>
       <w:bookmarkEnd w:id="0"/>
-      <w:r>
-        <w:t xml:space="preserve"> pour vous authentifier</w:t>
+    </w:p>
+    <w:p>
+      <w:pPr>
+        <w:tabs>
+          <w:tab w:val="left" w:pos="915"/>
+        </w:tabs>
+        <w:jc w:val="both"/>
+      </w:pPr>
+    </w:p>
+    <w:p>
+      <w:pPr>
+        <w:tabs>
+          <w:tab w:val="left" w:pos="915"/>
+        </w:tabs>
+        <w:jc w:val="both"/>
+      </w:pPr>
+      <w:r>
+        <w:tab/>
+      </w:r>
+      <w:r>
+        <w:t xml:space="preserve">Les joueurs sont priés de se présenter </w:t>
+      </w:r>
+      <w:r>
+        <w:t>sur</w:t>
+      </w:r>
+      <w:r>
+        <w:t xml:space="preserve"> place au plus tard </w:t>
+      </w:r>
+      <w:r>
+        <w:t>20</w:t>
+      </w:r>
+      <w:r>
+        <w:t>min avant le début des parties.</w:t>
+      </w:r>
+    </w:p>
+    <w:p>
+      <w:pPr>
+        <w:tabs>
+          <w:tab w:val="left" w:pos="915"/>
+        </w:tabs>
+        <w:jc w:val="both"/>
+      </w:pPr>
+    </w:p>
+    <w:p>
+      <w:pPr>
+        <w:tabs>
+          <w:tab w:val="left" w:pos="915"/>
+        </w:tabs>
+        <w:jc w:val="both"/>
+      </w:pPr>
+    </w:p>
+    <w:p>
+      <w:pPr>
+        <w:tabs>
+          <w:tab w:val="left" w:pos="915"/>
+        </w:tabs>
+        <w:jc w:val="both"/>
+      </w:pPr>
+      <w:r>
+        <w:t xml:space="preserve">Je soussigné </w:t>
+      </w:r>
+      <w:r>
+        <w:rPr>
+          <w:u w:val="single"/>
+        </w:rPr>
+        <w:tab/>
+      </w:r>
+      <w:r>
+        <w:rPr>
+          <w:u w:val="single"/>
+        </w:rPr>
+        <w:tab/>
+      </w:r>
+      <w:r>
+        <w:rPr>
+          <w:u w:val="single"/>
+        </w:rPr>
+        <w:tab/>
+      </w:r>
+      <w:r>
+        <w:rPr>
+          <w:u w:val="single"/>
+        </w:rPr>
+        <w:tab/>
+        <w:t xml:space="preserve"> </w:t>
+      </w:r>
+      <w:r>
+        <w:t>m’engage à respecter cette charte pour l’évènement du CES’ESPORT du 25 et 26 novembre 2017.</w:t>
       </w:r>
     </w:p>
     <w:p>
@@ -286,157 +407,82 @@
       <w:r>
         <w:rPr>
           <w:b/>
+          <w:noProof/>
           <w:u w:val="single"/>
         </w:rPr>
-        <w:t>Présence :</w:t>
-      </w:r>
-    </w:p>
-    <w:p>
-      <w:pPr>
-        <w:tabs>
-          <w:tab w:val="left" w:pos="915"/>
-        </w:tabs>
-        <w:jc w:val="both"/>
-      </w:pPr>
-      <w:r>
-        <w:tab/>
-        <w:t>Si une équipe n’est pas au complet elle pourrait, selon le jeu, ne pas pouvoir participer :</w:t>
-      </w:r>
-    </w:p>
-    <w:p>
-      <w:pPr>
-        <w:pStyle w:val="Paragraphedeliste"/>
-        <w:numPr>
-          <w:ilvl w:val="0"/>
-          <w:numId w:val="1"/>
-        </w:numPr>
-        <w:tabs>
-          <w:tab w:val="left" w:pos="915"/>
-        </w:tabs>
-        <w:jc w:val="both"/>
-      </w:pPr>
-      <w:r>
-        <w:t xml:space="preserve">LOL : </w:t>
-      </w:r>
-      <w:r>
-        <w:t>Aucune idée</w:t>
-      </w:r>
-    </w:p>
-    <w:p>
-      <w:pPr>
-        <w:pStyle w:val="Paragraphedeliste"/>
-        <w:numPr>
-          <w:ilvl w:val="0"/>
-          <w:numId w:val="1"/>
-        </w:numPr>
-        <w:tabs>
-          <w:tab w:val="left" w:pos="915"/>
-        </w:tabs>
-        <w:jc w:val="both"/>
-      </w:pPr>
-      <w:r>
-        <w:t xml:space="preserve">CSGO : </w:t>
-      </w:r>
-      <w:r>
-        <w:t>Un minimum de 3 personnes par équipe devra être présents pour participer au tournoi</w:t>
-      </w:r>
-    </w:p>
-    <w:p>
-      <w:pPr>
-        <w:pStyle w:val="Paragraphedeliste"/>
-        <w:numPr>
-          <w:ilvl w:val="0"/>
-          <w:numId w:val="1"/>
-        </w:numPr>
-        <w:tabs>
-          <w:tab w:val="left" w:pos="915"/>
-        </w:tabs>
-        <w:jc w:val="both"/>
-      </w:pPr>
-      <w:r>
-        <w:t>Rocket League :</w:t>
-      </w:r>
-      <w:r>
-        <w:t xml:space="preserve"> Participation impossible si un des joueurs de l’équipe est absent</w:t>
-      </w:r>
-    </w:p>
-    <w:p>
-      <w:pPr>
-        <w:pStyle w:val="Paragraphedeliste"/>
-        <w:numPr>
-          <w:ilvl w:val="0"/>
-          <w:numId w:val="1"/>
-        </w:numPr>
-        <w:tabs>
-          <w:tab w:val="left" w:pos="915"/>
-        </w:tabs>
-        <w:jc w:val="both"/>
-      </w:pPr>
-      <w:r>
-        <w:t>PUBG : Participation impossible si absent</w:t>
-      </w:r>
-    </w:p>
-    <w:p>
-      <w:pPr>
-        <w:pStyle w:val="Paragraphedeliste"/>
-        <w:numPr>
-          <w:ilvl w:val="0"/>
-          <w:numId w:val="1"/>
-        </w:numPr>
-        <w:tabs>
-          <w:tab w:val="left" w:pos="915"/>
-        </w:tabs>
-        <w:jc w:val="both"/>
-      </w:pPr>
-      <w:proofErr w:type="spellStart"/>
-      <w:r>
-        <w:t>Heartstone</w:t>
-      </w:r>
-      <w:proofErr w:type="spellEnd"/>
-      <w:r>
-        <w:t> : Participation impossible si absent</w:t>
-      </w:r>
-    </w:p>
-    <w:p>
-      <w:pPr>
-        <w:tabs>
-          <w:tab w:val="left" w:pos="915"/>
-        </w:tabs>
-        <w:jc w:val="both"/>
-      </w:pPr>
-      <w:r>
-        <w:t>Organisation des matchs :</w:t>
-      </w:r>
-    </w:p>
-    <w:p>
-      <w:pPr>
-        <w:tabs>
-          <w:tab w:val="left" w:pos="915"/>
-        </w:tabs>
-        <w:jc w:val="both"/>
-      </w:pPr>
-      <w:r>
-        <w:tab/>
-        <w:t xml:space="preserve">9h : </w:t>
-      </w:r>
-    </w:p>
-    <w:p>
-      <w:pPr>
-        <w:tabs>
-          <w:tab w:val="left" w:pos="915"/>
-        </w:tabs>
-        <w:jc w:val="both"/>
-      </w:pPr>
-    </w:p>
-    <w:p>
-      <w:pPr>
-        <w:tabs>
-          <w:tab w:val="left" w:pos="915"/>
-        </w:tabs>
-        <w:jc w:val="both"/>
-      </w:pPr>
-      <w:r>
-        <w:t>Les joueurs sont priés de se présenter à leur place au plus tard 15min avant le début des parties.</w:t>
+        <mc:AlternateContent>
+          <mc:Choice Requires="wps">
+            <w:drawing>
+              <wp:anchor distT="0" distB="0" distL="114300" distR="114300" simplePos="0" relativeHeight="251659264" behindDoc="0" locked="0" layoutInCell="1" allowOverlap="1">
+                <wp:simplePos x="0" y="0"/>
+                <wp:positionH relativeFrom="column">
+                  <wp:posOffset>786130</wp:posOffset>
+                </wp:positionH>
+                <wp:positionV relativeFrom="paragraph">
+                  <wp:posOffset>13335</wp:posOffset>
+                </wp:positionV>
+                <wp:extent cx="3038475" cy="1028700"/>
+                <wp:effectExtent l="0" t="0" r="28575" b="19050"/>
+                <wp:wrapNone/>
+                <wp:docPr id="2" name="Rectangle 2"/>
+                <wp:cNvGraphicFramePr/>
+                <a:graphic xmlns:a="http://schemas.openxmlformats.org/drawingml/2006/main">
+                  <a:graphicData uri="http://schemas.microsoft.com/office/word/2010/wordprocessingShape">
+                    <wps:wsp>
+                      <wps:cNvSpPr/>
+                      <wps:spPr>
+                        <a:xfrm>
+                          <a:off x="0" y="0"/>
+                          <a:ext cx="3038475" cy="1028700"/>
+                        </a:xfrm>
+                        <a:prstGeom prst="rect">
+                          <a:avLst/>
+                        </a:prstGeom>
+                        <a:ln>
+                          <a:solidFill>
+                            <a:schemeClr val="tx1"/>
+                          </a:solidFill>
+                        </a:ln>
+                      </wps:spPr>
+                      <wps:style>
+                        <a:lnRef idx="2">
+                          <a:schemeClr val="accent6"/>
+                        </a:lnRef>
+                        <a:fillRef idx="1">
+                          <a:schemeClr val="lt1"/>
+                        </a:fillRef>
+                        <a:effectRef idx="0">
+                          <a:schemeClr val="accent6"/>
+                        </a:effectRef>
+                        <a:fontRef idx="minor">
+                          <a:schemeClr val="dk1"/>
+                        </a:fontRef>
+                      </wps:style>
+                      <wps:bodyPr rot="0" spcFirstLastPara="0" vertOverflow="overflow" horzOverflow="overflow" vert="horz" wrap="square" lIns="91440" tIns="45720" rIns="91440" bIns="45720" numCol="1" spcCol="0" rtlCol="0" fromWordArt="0" anchor="ctr" anchorCtr="0" forceAA="0" compatLnSpc="1">
+                        <a:prstTxWarp prst="textNoShape">
+                          <a:avLst/>
+                        </a:prstTxWarp>
+                        <a:noAutofit/>
+                      </wps:bodyPr>
+                    </wps:wsp>
+                  </a:graphicData>
+                </a:graphic>
+              </wp:anchor>
+            </w:drawing>
+          </mc:Choice>
+          <mc:Fallback>
+            <w:pict>
+              <v:rect w14:anchorId="22D61B49" id="Rectangle 2" o:spid="_x0000_s1026" style="position:absolute;margin-left:61.9pt;margin-top:1.05pt;width:239.25pt;height:81pt;z-index:251659264;visibility:visible;mso-wrap-style:square;mso-wrap-distance-left:9pt;mso-wrap-distance-top:0;mso-wrap-distance-right:9pt;mso-wrap-distance-bottom:0;mso-position-horizontal:absolute;mso-position-horizontal-relative:text;mso-position-vertical:absolute;mso-position-vertical-relative:text;v-text-anchor:middle" o:gfxdata="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" fillcolor="white [3201]" strokecolor="black [3213]" strokeweight="1pt"/>
+            </w:pict>
+          </mc:Fallback>
+        </mc:AlternateContent>
+      </w:r>
+      <w:r>
+        <w:rPr>
+          <w:b/>
+          <w:u w:val="single"/>
+        </w:rPr>
+        <w:t xml:space="preserve">Signature : </w:t>
       </w:r>
     </w:p>
     <w:sectPr>

</xml_diff>

<commit_message>
ajout du dossier expliquant le choix du matériel
</commit_message>
<xml_diff>
--- a/Charte de responsabilité des joueurs.docx
+++ b/Charte de responsabilité des joueurs.docx
@@ -293,8 +293,6 @@
       <w:r>
         <w:t>m minimum)</w:t>
       </w:r>
-      <w:bookmarkStart w:id="0" w:name="_GoBack"/>
-      <w:bookmarkEnd w:id="0"/>
     </w:p>
     <w:p>
       <w:pPr>
@@ -391,8 +389,14 @@
           <w:tab w:val="left" w:pos="915"/>
         </w:tabs>
         <w:jc w:val="both"/>
-      </w:pPr>
-    </w:p>
+        <w:rPr>
+          <w:b/>
+          <w:u w:val="single"/>
+        </w:rPr>
+      </w:pPr>
+    </w:p>
+    <w:bookmarkStart w:id="0" w:name="_GoBack"/>
+    <w:bookmarkEnd w:id="0"/>
     <w:p>
       <w:pPr>
         <w:tabs>

</xml_diff>